<commit_message>
Fixed Weekly Reports & Updated WBS
</commit_message>
<xml_diff>
--- a/Assignments/Semester2/T09-Weekly_Activity_Report_.docx
+++ b/Assignments/Semester2/T09-Weekly_Activity_Report_.docx
@@ -15,7 +15,27 @@
           <w:szCs w:val="24"/>
           <w:u w:val="single"/>
         </w:rPr>
-        <w:t>Team Assignment 08 – Weekly Activity Report</w:t>
+        <w:t>Team Assignment 0</w:t>
+      </w:r>
+      <w:r>
+        <w:rPr>
+          <w:rFonts w:ascii="Times New Roman" w:eastAsia="Times New Roman" w:hAnsi="Times New Roman" w:cs="Times New Roman"/>
+          <w:sz w:val="24"/>
+          <w:szCs w:val="24"/>
+          <w:u w:val="single"/>
+        </w:rPr>
+        <w:t>9</w:t>
+      </w:r>
+      <w:bookmarkStart w:id="0" w:name="_GoBack"/>
+      <w:bookmarkEnd w:id="0"/>
+      <w:r>
+        <w:rPr>
+          <w:rFonts w:ascii="Times New Roman" w:eastAsia="Times New Roman" w:hAnsi="Times New Roman" w:cs="Times New Roman"/>
+          <w:sz w:val="24"/>
+          <w:szCs w:val="24"/>
+          <w:u w:val="single"/>
+        </w:rPr>
+        <w:t xml:space="preserve"> – Weekly Activity Report</w:t>
       </w:r>
     </w:p>
     <w:p>
@@ -1218,8 +1238,6 @@
           </wp:inline>
         </w:drawing>
       </w:r>
-      <w:bookmarkStart w:id="0" w:name="_GoBack"/>
-      <w:bookmarkEnd w:id="0"/>
     </w:p>
     <w:sectPr>
       <w:pgSz w:w="12240" w:h="15840"/>

</xml_diff>